<commit_message>
Meeting Attendance Spreadsheet Edits
This still needs some backdated work, but is organised and nearly ready.
</commit_message>
<xml_diff>
--- a/Documents/Minutes/13-03-19_Minutes.docx
+++ b/Documents/Minutes/13-03-19_Minutes.docx
@@ -1,470 +1,498 @@
 
 <file path=word/document.xml><?xml version="1.0" encoding="utf-8"?>
-<w:document xmlns:wpc="http://schemas.microsoft.com/office/word/2010/wordprocessingCanvas" xmlns:cx="http://schemas.microsoft.com/office/drawing/2014/chartex" xmlns:mc="http://schemas.openxmlformats.org/markup-compatibility/2006" xmlns:o="urn:schemas-microsoft-com:office:office" xmlns:r="http://schemas.openxmlformats.org/officeDocument/2006/relationships" xmlns:m="http://schemas.openxmlformats.org/officeDocument/2006/math" xmlns:v="urn:schemas-microsoft-com:vml" xmlns:wp14="http://schemas.microsoft.com/office/word/2010/wordprocessingDrawing" xmlns:wp="http://schemas.openxmlformats.org/drawingml/2006/wordprocessingDrawing" xmlns:w10="urn:schemas-microsoft-com:office:word" xmlns:w="http://schemas.openxmlformats.org/wordprocessingml/2006/main" xmlns:w14="http://schemas.microsoft.com/office/word/2010/wordml" xmlns:w15="http://schemas.microsoft.com/office/word/2012/wordml" xmlns:w16se="http://schemas.microsoft.com/office/word/2015/wordml/symex" xmlns:wpg="http://schemas.microsoft.com/office/word/2010/wordprocessingGroup" xmlns:wpi="http://schemas.microsoft.com/office/word/2010/wordprocessingInk" xmlns:wne="http://schemas.microsoft.com/office/word/2006/wordml" xmlns:wps="http://schemas.microsoft.com/office/word/2010/wordprocessingShape" mc:Ignorable="w14 w15 w16se wp14">
+<w:document xmlns:wpc="http://schemas.microsoft.com/office/word/2010/wordprocessingCanvas" xmlns:cx="http://schemas.microsoft.com/office/drawing/2014/chartex" xmlns:cx1="http://schemas.microsoft.com/office/drawing/2015/9/8/chartex" xmlns:cx2="http://schemas.microsoft.com/office/drawing/2015/10/21/chartex" xmlns:cx3="http://schemas.microsoft.com/office/drawing/2016/5/9/chartex" xmlns:cx4="http://schemas.microsoft.com/office/drawing/2016/5/10/chartex" xmlns:cx5="http://schemas.microsoft.com/office/drawing/2016/5/11/chartex" xmlns:cx6="http://schemas.microsoft.com/office/drawing/2016/5/12/chartex" xmlns:cx7="http://schemas.microsoft.com/office/drawing/2016/5/13/chartex" xmlns:cx8="http://schemas.microsoft.com/office/drawing/2016/5/14/chartex" xmlns:mc="http://schemas.openxmlformats.org/markup-compatibility/2006" xmlns:aink="http://schemas.microsoft.com/office/drawing/2016/ink" xmlns:am3d="http://schemas.microsoft.com/office/drawing/2017/model3d" xmlns:o="urn:schemas-microsoft-com:office:office" xmlns:r="http://schemas.openxmlformats.org/officeDocument/2006/relationships" xmlns:m="http://schemas.openxmlformats.org/officeDocument/2006/math" xmlns:v="urn:schemas-microsoft-com:vml" xmlns:wp14="http://schemas.microsoft.com/office/word/2010/wordprocessingDrawing" xmlns:wp="http://schemas.openxmlformats.org/drawingml/2006/wordprocessingDrawing" xmlns:w10="urn:schemas-microsoft-com:office:word" xmlns:w="http://schemas.openxmlformats.org/wordprocessingml/2006/main" xmlns:w14="http://schemas.microsoft.com/office/word/2010/wordml" xmlns:w15="http://schemas.microsoft.com/office/word/2012/wordml" xmlns:w16cid="http://schemas.microsoft.com/office/word/2016/wordml/cid" xmlns:w16se="http://schemas.microsoft.com/office/word/2015/wordml/symex" xmlns:wpg="http://schemas.microsoft.com/office/word/2010/wordprocessingGroup" xmlns:wpi="http://schemas.microsoft.com/office/word/2010/wordprocessingInk" xmlns:wne="http://schemas.microsoft.com/office/word/2006/wordml" xmlns:wps="http://schemas.microsoft.com/office/word/2010/wordprocessingShape" mc:Ignorable="w14 w15 w16se w16cid wp14">
   <w:body>
     <w:p>
       <w:pPr>
         <w:pStyle w:val="Heading2"/>
       </w:pPr>
       <w:r>
-        <w:t>06</w:t>
-      </w:r>
-      <w:r>
-        <w:t>/0</w:t>
-      </w:r>
-      <w:r>
-        <w:t>3</w:t>
-      </w:r>
-      <w:r>
-        <w:t>/19</w:t>
-      </w:r>
-    </w:p>
-    <w:p>
-      <w:pPr>
-        <w:pStyle w:val="Title"/>
-        <w:rPr>
-          <w:rFonts w:eastAsia="Times New Roman"/>
-          <w:lang w:eastAsia="en-GB"/>
-        </w:rPr>
-      </w:pPr>
-      <w:r>
-        <w:rPr>
-          <w:rFonts w:eastAsia="Times New Roman"/>
-          <w:lang w:eastAsia="en-GB"/>
-        </w:rPr>
-        <w:t>Team Molyneux (3)</w:t>
-      </w:r>
-      <w:r>
-        <w:rPr>
-          <w:rFonts w:eastAsia="Times New Roman"/>
-          <w:lang w:eastAsia="en-GB"/>
-        </w:rPr>
-        <w:t xml:space="preserve"> – Meeting Minutes. </w:t>
-      </w:r>
-    </w:p>
-    <w:p>
-      <w:pPr>
-        <w:spacing w:after="0" w:line="240" w:lineRule="auto"/>
-        <w:rPr>
-          <w:rFonts w:ascii="Calibri" w:eastAsia="Times New Roman" w:hAnsi="Calibri" w:cs="Calibri"/>
-          <w:color w:val="000000"/>
-          <w:lang w:eastAsia="en-GB"/>
-        </w:rPr>
-      </w:pPr>
-    </w:p>
-    <w:p>
-      <w:pPr>
-        <w:spacing w:after="0" w:line="240" w:lineRule="auto"/>
-        <w:rPr>
-          <w:rFonts w:ascii="Calibri" w:eastAsia="Times New Roman" w:hAnsi="Calibri" w:cs="Calibri"/>
-          <w:color w:val="000000"/>
-          <w:lang w:eastAsia="en-GB"/>
-        </w:rPr>
-      </w:pPr>
-      <w:r>
-        <w:rPr>
-          <w:rFonts w:ascii="Calibri" w:eastAsia="Times New Roman" w:hAnsi="Calibri" w:cs="Calibri"/>
-          <w:color w:val="000000"/>
-          <w:lang w:eastAsia="en-GB"/>
-        </w:rPr>
-        <w:t>Time: 13:30</w:t>
-      </w:r>
-    </w:p>
-    <w:p>
-      <w:pPr>
-        <w:spacing w:after="0" w:line="240" w:lineRule="auto"/>
-        <w:rPr>
-          <w:rFonts w:ascii="Calibri" w:eastAsia="Times New Roman" w:hAnsi="Calibri" w:cs="Calibri"/>
-          <w:color w:val="000000"/>
-          <w:lang w:eastAsia="en-GB"/>
-        </w:rPr>
-      </w:pPr>
-      <w:r>
-        <w:rPr>
-          <w:rFonts w:ascii="Calibri" w:eastAsia="Times New Roman" w:hAnsi="Calibri" w:cs="Calibri"/>
-          <w:color w:val="000000"/>
-          <w:lang w:eastAsia="en-GB"/>
-        </w:rPr>
-        <w:t>Location: CIS 102</w:t>
-      </w:r>
-    </w:p>
-    <w:p>
-      <w:pPr>
-        <w:spacing w:after="0" w:line="240" w:lineRule="auto"/>
-        <w:rPr>
-          <w:rFonts w:ascii="Calibri" w:eastAsia="Times New Roman" w:hAnsi="Calibri" w:cs="Calibri"/>
-          <w:color w:val="000000"/>
-          <w:lang w:eastAsia="en-GB"/>
-        </w:rPr>
-      </w:pPr>
-      <w:r>
-        <w:rPr>
-          <w:rFonts w:ascii="Calibri" w:eastAsia="Times New Roman" w:hAnsi="Calibri" w:cs="Calibri"/>
-          <w:color w:val="000000"/>
-          <w:lang w:eastAsia="en-GB"/>
-        </w:rPr>
-        <w:t>Attendee’s:</w:t>
-      </w:r>
-      <w:r>
-        <w:rPr>
-          <w:rFonts w:ascii="Calibri" w:eastAsia="Times New Roman" w:hAnsi="Calibri" w:cs="Calibri"/>
-          <w:color w:val="000000"/>
-          <w:lang w:eastAsia="en-GB"/>
-        </w:rPr>
-        <w:tab/>
-        <w:t>Daniel Beales</w:t>
-      </w:r>
-    </w:p>
-    <w:p>
-      <w:pPr>
-        <w:spacing w:after="0" w:line="240" w:lineRule="auto"/>
-        <w:rPr>
-          <w:rFonts w:ascii="Calibri" w:eastAsia="Times New Roman" w:hAnsi="Calibri" w:cs="Calibri"/>
-          <w:color w:val="000000"/>
-          <w:lang w:eastAsia="en-GB"/>
-        </w:rPr>
-      </w:pPr>
-      <w:r>
-        <w:rPr>
-          <w:rFonts w:ascii="Calibri" w:eastAsia="Times New Roman" w:hAnsi="Calibri" w:cs="Calibri"/>
-          <w:color w:val="000000"/>
-          <w:lang w:eastAsia="en-GB"/>
-        </w:rPr>
-        <w:tab/>
-      </w:r>
-      <w:r>
-        <w:rPr>
-          <w:rFonts w:ascii="Calibri" w:eastAsia="Times New Roman" w:hAnsi="Calibri" w:cs="Calibri"/>
-          <w:color w:val="000000"/>
-          <w:lang w:eastAsia="en-GB"/>
-        </w:rPr>
-        <w:tab/>
-        <w:t>James Masterton</w:t>
-      </w:r>
-    </w:p>
-    <w:p>
-      <w:pPr>
-        <w:spacing w:after="0" w:line="240" w:lineRule="auto"/>
-        <w:rPr>
-          <w:rFonts w:ascii="Calibri" w:eastAsia="Times New Roman" w:hAnsi="Calibri" w:cs="Calibri"/>
-          <w:color w:val="000000"/>
-          <w:lang w:eastAsia="en-GB"/>
-        </w:rPr>
-      </w:pPr>
-    </w:p>
-    <w:p>
-      <w:pPr>
-        <w:spacing w:after="0" w:line="240" w:lineRule="auto"/>
-        <w:rPr>
-          <w:rFonts w:ascii="Calibri" w:eastAsia="Times New Roman" w:hAnsi="Calibri" w:cs="Calibri"/>
-          <w:color w:val="000000"/>
-          <w:lang w:eastAsia="en-GB"/>
-        </w:rPr>
-      </w:pPr>
-    </w:p>
-    <w:p>
-      <w:pPr>
-        <w:pStyle w:val="Heading1"/>
-        <w:rPr>
-          <w:rFonts w:eastAsia="Times New Roman"/>
-          <w:lang w:eastAsia="en-GB"/>
-        </w:rPr>
-      </w:pPr>
-      <w:r>
-        <w:rPr>
-          <w:rFonts w:eastAsia="Times New Roman"/>
-          <w:lang w:eastAsia="en-GB"/>
-        </w:rPr>
-        <w:t>Meeting Topics:</w:t>
-      </w:r>
-    </w:p>
-    <w:p>
-      <w:pPr>
-        <w:spacing w:after="0" w:line="240" w:lineRule="auto"/>
-        <w:rPr>
-          <w:rFonts w:ascii="Calibri" w:eastAsia="Times New Roman" w:hAnsi="Calibri" w:cs="Calibri"/>
-          <w:color w:val="000000"/>
-          <w:lang w:eastAsia="en-GB"/>
-        </w:rPr>
-      </w:pPr>
-      <w:r>
-        <w:rPr>
-          <w:rFonts w:ascii="Calibri" w:eastAsia="Times New Roman" w:hAnsi="Calibri" w:cs="Calibri"/>
-          <w:color w:val="000000"/>
-          <w:lang w:eastAsia="en-GB"/>
-        </w:rPr>
-        <w:tab/>
-      </w:r>
-      <w:r>
-        <w:rPr>
-          <w:rFonts w:ascii="Calibri" w:eastAsia="Times New Roman" w:hAnsi="Calibri" w:cs="Calibri"/>
-          <w:color w:val="000000"/>
-          <w:lang w:eastAsia="en-GB"/>
-        </w:rPr>
-        <w:tab/>
-      </w:r>
-      <w:r>
-        <w:rPr>
-          <w:rFonts w:ascii="Calibri" w:eastAsia="Times New Roman" w:hAnsi="Calibri" w:cs="Calibri"/>
-          <w:color w:val="000000"/>
-          <w:lang w:eastAsia="en-GB"/>
-        </w:rPr>
-        <w:tab/>
-      </w:r>
-      <w:r>
-        <w:rPr>
-          <w:rFonts w:ascii="Calibri" w:eastAsia="Times New Roman" w:hAnsi="Calibri" w:cs="Calibri"/>
-          <w:color w:val="000000"/>
-          <w:lang w:eastAsia="en-GB"/>
-        </w:rPr>
-        <w:t xml:space="preserve">Viewing of current project. </w:t>
-      </w:r>
-    </w:p>
-    <w:p>
-      <w:pPr>
-        <w:spacing w:after="0" w:line="240" w:lineRule="auto"/>
-        <w:rPr>
-          <w:rFonts w:ascii="Calibri" w:eastAsia="Times New Roman" w:hAnsi="Calibri" w:cs="Calibri"/>
-          <w:color w:val="000000"/>
-          <w:lang w:eastAsia="en-GB"/>
-        </w:rPr>
-      </w:pPr>
-      <w:r>
-        <w:rPr>
-          <w:rFonts w:ascii="Calibri" w:eastAsia="Times New Roman" w:hAnsi="Calibri" w:cs="Calibri"/>
-          <w:color w:val="000000"/>
-          <w:lang w:eastAsia="en-GB"/>
-        </w:rPr>
-        <w:tab/>
-      </w:r>
-      <w:r>
-        <w:rPr>
-          <w:rFonts w:ascii="Calibri" w:eastAsia="Times New Roman" w:hAnsi="Calibri" w:cs="Calibri"/>
-          <w:color w:val="000000"/>
-          <w:lang w:eastAsia="en-GB"/>
-        </w:rPr>
-        <w:tab/>
-      </w:r>
-      <w:r>
-        <w:rPr>
-          <w:rFonts w:ascii="Calibri" w:eastAsia="Times New Roman" w:hAnsi="Calibri" w:cs="Calibri"/>
-          <w:color w:val="000000"/>
-          <w:lang w:eastAsia="en-GB"/>
-        </w:rPr>
-        <w:tab/>
-        <w:t>Task Check-ups</w:t>
-      </w:r>
-    </w:p>
-    <w:p>
-      <w:pPr>
-        <w:spacing w:after="0" w:line="240" w:lineRule="auto"/>
-        <w:rPr>
-          <w:rFonts w:ascii="Calibri" w:eastAsia="Times New Roman" w:hAnsi="Calibri" w:cs="Calibri"/>
-          <w:color w:val="000000"/>
-          <w:lang w:eastAsia="en-GB"/>
-        </w:rPr>
-      </w:pPr>
-      <w:r>
-        <w:rPr>
-          <w:rFonts w:ascii="Calibri" w:eastAsia="Times New Roman" w:hAnsi="Calibri" w:cs="Calibri"/>
-          <w:color w:val="000000"/>
-          <w:lang w:eastAsia="en-GB"/>
-        </w:rPr>
-        <w:tab/>
-      </w:r>
-      <w:r>
-        <w:rPr>
-          <w:rFonts w:ascii="Calibri" w:eastAsia="Times New Roman" w:hAnsi="Calibri" w:cs="Calibri"/>
-          <w:color w:val="000000"/>
-          <w:lang w:eastAsia="en-GB"/>
-        </w:rPr>
-        <w:tab/>
-      </w:r>
-      <w:r>
-        <w:rPr>
-          <w:rFonts w:ascii="Calibri" w:eastAsia="Times New Roman" w:hAnsi="Calibri" w:cs="Calibri"/>
-          <w:color w:val="000000"/>
-          <w:lang w:eastAsia="en-GB"/>
-        </w:rPr>
-        <w:tab/>
-        <w:t>Task allocation</w:t>
-      </w:r>
-    </w:p>
-    <w:p>
-      <w:pPr>
-        <w:spacing w:after="0" w:line="240" w:lineRule="auto"/>
-        <w:rPr>
-          <w:rFonts w:ascii="Calibri" w:eastAsia="Times New Roman" w:hAnsi="Calibri" w:cs="Calibri"/>
-          <w:color w:val="000000"/>
-          <w:lang w:eastAsia="en-GB"/>
-        </w:rPr>
-      </w:pPr>
-    </w:p>
-    <w:p>
-      <w:pPr>
-        <w:pStyle w:val="Heading1"/>
-      </w:pPr>
-      <w:r>
-        <w:t xml:space="preserve">Minutes: </w:t>
-      </w:r>
-    </w:p>
-    <w:p>
-      <w:pPr>
-        <w:rPr>
-          <w:color w:val="70AD47" w:themeColor="accent6"/>
-        </w:rPr>
-      </w:pPr>
-      <w:r>
-        <w:tab/>
-      </w:r>
-      <w:r>
-        <w:rPr>
-          <w:color w:val="70AD47" w:themeColor="accent6"/>
-        </w:rPr>
-        <w:t>We l</w:t>
-      </w:r>
-      <w:r>
-        <w:rPr>
-          <w:color w:val="70AD47" w:themeColor="accent6"/>
-        </w:rPr>
-        <w:t xml:space="preserve">ooked at the game and discussed any changes that are needed. </w:t>
-      </w:r>
-    </w:p>
-    <w:p>
-      <w:pPr>
-        <w:rPr>
-          <w:color w:val="70AD47" w:themeColor="accent6"/>
-        </w:rPr>
-      </w:pPr>
-      <w:r>
-        <w:rPr>
-          <w:color w:val="70AD47" w:themeColor="accent6"/>
-        </w:rPr>
-        <w:tab/>
-        <w:t>Lighting and sound is good.</w:t>
-      </w:r>
-    </w:p>
-    <w:p>
-      <w:pPr>
-        <w:ind w:firstLine="720"/>
-        <w:rPr>
-          <w:color w:val="70AD47" w:themeColor="accent6"/>
-        </w:rPr>
-      </w:pPr>
-      <w:r>
-        <w:rPr>
-          <w:color w:val="70AD47" w:themeColor="accent6"/>
-        </w:rPr>
-        <w:t>New hallway model is complete and good.</w:t>
-      </w:r>
-    </w:p>
-    <w:p>
-      <w:pPr>
-        <w:ind w:firstLine="720"/>
-        <w:rPr>
-          <w:color w:val="70AD47" w:themeColor="accent6"/>
-        </w:rPr>
-      </w:pPr>
-      <w:r>
-        <w:rPr>
-          <w:color w:val="70AD47" w:themeColor="accent6"/>
-        </w:rPr>
-        <w:t xml:space="preserve">James created a working interactive door. This checks the user is within range and using “E” the door opens and then shuts automatically. </w:t>
-      </w:r>
-    </w:p>
-    <w:p>
-      <w:pPr>
-        <w:ind w:firstLine="720"/>
-        <w:rPr>
-          <w:color w:val="70AD47" w:themeColor="accent6"/>
-        </w:rPr>
-      </w:pPr>
-      <w:r>
-        <w:rPr>
-          <w:color w:val="70AD47" w:themeColor="accent6"/>
-        </w:rPr>
-        <w:t>James also created different versions of the door. Ie some that open only half way and slam shut.</w:t>
-      </w:r>
-    </w:p>
-    <w:p>
-      <w:pPr>
-        <w:rPr>
-          <w:color w:val="FF0000"/>
-        </w:rPr>
-      </w:pPr>
-      <w:r>
-        <w:tab/>
-      </w:r>
-      <w:r>
-        <w:rPr>
-          <w:color w:val="FF0000"/>
-        </w:rPr>
-        <w:t>Maze</w:t>
-      </w:r>
-      <w:r>
-        <w:rPr>
-          <w:color w:val="FF0000"/>
-        </w:rPr>
-        <w:t xml:space="preserve"> still</w:t>
-      </w:r>
-      <w:r>
-        <w:rPr>
-          <w:color w:val="FF0000"/>
-        </w:rPr>
-        <w:t xml:space="preserve"> needs to be created. </w:t>
-      </w:r>
-    </w:p>
-    <w:p>
-      <w:pPr>
-        <w:pStyle w:val="Heading1"/>
-      </w:pPr>
-      <w:r>
-        <w:t>Tasks Complete:</w:t>
-      </w:r>
-    </w:p>
-    <w:p>
-      <w:r>
-        <w:tab/>
-        <w:t xml:space="preserve">Dan: Added more lighting. </w:t>
-      </w:r>
-    </w:p>
-    <w:p>
-      <w:r>
-        <w:tab/>
-      </w:r>
-      <w:r>
-        <w:tab/>
-        <w:t xml:space="preserve">Completed the hallway model. </w:t>
-      </w:r>
-    </w:p>
-    <w:p>
-      <w:r>
-        <w:tab/>
-      </w:r>
-      <w:r>
-        <w:tab/>
-        <w:t xml:space="preserve">Added some debug/editing tools. </w:t>
-      </w:r>
-    </w:p>
-    <w:p>
-      <w:r>
-        <w:tab/>
-        <w:t xml:space="preserve">James: </w:t>
-      </w:r>
-    </w:p>
-    <w:p>
-      <w:r>
-        <w:tab/>
-      </w:r>
-      <w:r>
-        <w:tab/>
-        <w:t>Completed more</w:t>
-      </w:r>
-      <w:r>
-        <w:t xml:space="preserve"> vital</w:t>
+        <w:t>13</w:t>
       </w:r>
       <w:bookmarkStart w:id="0" w:name="_GoBack"/>
       <w:bookmarkEnd w:id="0"/>
+      <w:r>
+        <w:t>/0</w:t>
+      </w:r>
+      <w:r>
+        <w:t>3</w:t>
+      </w:r>
+      <w:r>
+        <w:t>/19</w:t>
+      </w:r>
+    </w:p>
+    <w:p>
+      <w:pPr>
+        <w:pStyle w:val="Title"/>
+        <w:rPr>
+          <w:rFonts w:eastAsia="Times New Roman"/>
+          <w:lang w:eastAsia="en-GB"/>
+        </w:rPr>
+      </w:pPr>
+      <w:r>
+        <w:rPr>
+          <w:rFonts w:eastAsia="Times New Roman"/>
+          <w:lang w:eastAsia="en-GB"/>
+        </w:rPr>
+        <w:t>Team Molyneux (3)</w:t>
+      </w:r>
+      <w:r>
+        <w:rPr>
+          <w:rFonts w:eastAsia="Times New Roman"/>
+          <w:lang w:eastAsia="en-GB"/>
+        </w:rPr>
+        <w:t xml:space="preserve"> – Meeting Minutes. </w:t>
+      </w:r>
+    </w:p>
+    <w:p>
+      <w:pPr>
+        <w:spacing w:after="0" w:line="240" w:lineRule="auto"/>
+        <w:rPr>
+          <w:rFonts w:ascii="Calibri" w:eastAsia="Times New Roman" w:hAnsi="Calibri" w:cs="Calibri"/>
+          <w:color w:val="000000"/>
+          <w:lang w:eastAsia="en-GB"/>
+        </w:rPr>
+      </w:pPr>
+    </w:p>
+    <w:p>
+      <w:pPr>
+        <w:spacing w:after="0" w:line="240" w:lineRule="auto"/>
+        <w:rPr>
+          <w:rFonts w:ascii="Calibri" w:eastAsia="Times New Roman" w:hAnsi="Calibri" w:cs="Calibri"/>
+          <w:color w:val="000000"/>
+          <w:lang w:eastAsia="en-GB"/>
+        </w:rPr>
+      </w:pPr>
+      <w:r>
+        <w:rPr>
+          <w:rFonts w:ascii="Calibri" w:eastAsia="Times New Roman" w:hAnsi="Calibri" w:cs="Calibri"/>
+          <w:color w:val="000000"/>
+          <w:lang w:eastAsia="en-GB"/>
+        </w:rPr>
+        <w:t>Time: 13:30</w:t>
+      </w:r>
+    </w:p>
+    <w:p>
+      <w:pPr>
+        <w:spacing w:after="0" w:line="240" w:lineRule="auto"/>
+        <w:rPr>
+          <w:rFonts w:ascii="Calibri" w:eastAsia="Times New Roman" w:hAnsi="Calibri" w:cs="Calibri"/>
+          <w:color w:val="000000"/>
+          <w:lang w:eastAsia="en-GB"/>
+        </w:rPr>
+      </w:pPr>
+      <w:r>
+        <w:rPr>
+          <w:rFonts w:ascii="Calibri" w:eastAsia="Times New Roman" w:hAnsi="Calibri" w:cs="Calibri"/>
+          <w:color w:val="000000"/>
+          <w:lang w:eastAsia="en-GB"/>
+        </w:rPr>
+        <w:t>Location: CIS 102</w:t>
+      </w:r>
+    </w:p>
+    <w:p>
+      <w:pPr>
+        <w:spacing w:after="0" w:line="240" w:lineRule="auto"/>
+        <w:rPr>
+          <w:rFonts w:ascii="Calibri" w:eastAsia="Times New Roman" w:hAnsi="Calibri" w:cs="Calibri"/>
+          <w:color w:val="000000"/>
+          <w:lang w:eastAsia="en-GB"/>
+        </w:rPr>
+      </w:pPr>
+      <w:r>
+        <w:rPr>
+          <w:rFonts w:ascii="Calibri" w:eastAsia="Times New Roman" w:hAnsi="Calibri" w:cs="Calibri"/>
+          <w:color w:val="000000"/>
+          <w:lang w:eastAsia="en-GB"/>
+        </w:rPr>
+        <w:t>Attendee’s:</w:t>
+      </w:r>
+      <w:r>
+        <w:rPr>
+          <w:rFonts w:ascii="Calibri" w:eastAsia="Times New Roman" w:hAnsi="Calibri" w:cs="Calibri"/>
+          <w:color w:val="000000"/>
+          <w:lang w:eastAsia="en-GB"/>
+        </w:rPr>
+        <w:tab/>
+        <w:t>Daniel Beales</w:t>
+      </w:r>
+    </w:p>
+    <w:p>
+      <w:pPr>
+        <w:spacing w:after="0" w:line="240" w:lineRule="auto"/>
+        <w:rPr>
+          <w:rFonts w:ascii="Calibri" w:eastAsia="Times New Roman" w:hAnsi="Calibri" w:cs="Calibri"/>
+          <w:color w:val="000000"/>
+          <w:lang w:eastAsia="en-GB"/>
+        </w:rPr>
+      </w:pPr>
+      <w:r>
+        <w:rPr>
+          <w:rFonts w:ascii="Calibri" w:eastAsia="Times New Roman" w:hAnsi="Calibri" w:cs="Calibri"/>
+          <w:color w:val="000000"/>
+          <w:lang w:eastAsia="en-GB"/>
+        </w:rPr>
+        <w:tab/>
+      </w:r>
+      <w:r>
+        <w:rPr>
+          <w:rFonts w:ascii="Calibri" w:eastAsia="Times New Roman" w:hAnsi="Calibri" w:cs="Calibri"/>
+          <w:color w:val="000000"/>
+          <w:lang w:eastAsia="en-GB"/>
+        </w:rPr>
+        <w:tab/>
+        <w:t>James Masterton</w:t>
+      </w:r>
+    </w:p>
+    <w:p>
+      <w:pPr>
+        <w:spacing w:after="0" w:line="240" w:lineRule="auto"/>
+        <w:rPr>
+          <w:rFonts w:ascii="Calibri" w:eastAsia="Times New Roman" w:hAnsi="Calibri" w:cs="Calibri"/>
+          <w:color w:val="000000"/>
+          <w:lang w:eastAsia="en-GB"/>
+        </w:rPr>
+      </w:pPr>
+    </w:p>
+    <w:p>
+      <w:pPr>
+        <w:spacing w:after="0" w:line="240" w:lineRule="auto"/>
+        <w:rPr>
+          <w:rFonts w:ascii="Calibri" w:eastAsia="Times New Roman" w:hAnsi="Calibri" w:cs="Calibri"/>
+          <w:color w:val="000000"/>
+          <w:lang w:eastAsia="en-GB"/>
+        </w:rPr>
+      </w:pPr>
+    </w:p>
+    <w:p>
+      <w:pPr>
+        <w:pStyle w:val="Heading1"/>
+        <w:rPr>
+          <w:rFonts w:eastAsia="Times New Roman"/>
+          <w:lang w:eastAsia="en-GB"/>
+        </w:rPr>
+      </w:pPr>
+      <w:r>
+        <w:rPr>
+          <w:rFonts w:eastAsia="Times New Roman"/>
+          <w:lang w:eastAsia="en-GB"/>
+        </w:rPr>
+        <w:t>Meeting Topics:</w:t>
+      </w:r>
+    </w:p>
+    <w:p>
+      <w:pPr>
+        <w:spacing w:after="0" w:line="240" w:lineRule="auto"/>
+        <w:rPr>
+          <w:rFonts w:ascii="Calibri" w:eastAsia="Times New Roman" w:hAnsi="Calibri" w:cs="Calibri"/>
+          <w:color w:val="000000"/>
+          <w:lang w:eastAsia="en-GB"/>
+        </w:rPr>
+      </w:pPr>
+      <w:r>
+        <w:rPr>
+          <w:rFonts w:ascii="Calibri" w:eastAsia="Times New Roman" w:hAnsi="Calibri" w:cs="Calibri"/>
+          <w:color w:val="000000"/>
+          <w:lang w:eastAsia="en-GB"/>
+        </w:rPr>
+        <w:tab/>
+      </w:r>
+      <w:r>
+        <w:rPr>
+          <w:rFonts w:ascii="Calibri" w:eastAsia="Times New Roman" w:hAnsi="Calibri" w:cs="Calibri"/>
+          <w:color w:val="000000"/>
+          <w:lang w:eastAsia="en-GB"/>
+        </w:rPr>
+        <w:tab/>
+      </w:r>
+      <w:r>
+        <w:rPr>
+          <w:rFonts w:ascii="Calibri" w:eastAsia="Times New Roman" w:hAnsi="Calibri" w:cs="Calibri"/>
+          <w:color w:val="000000"/>
+          <w:lang w:eastAsia="en-GB"/>
+        </w:rPr>
+        <w:tab/>
+      </w:r>
+      <w:r>
+        <w:rPr>
+          <w:rFonts w:ascii="Calibri" w:eastAsia="Times New Roman" w:hAnsi="Calibri" w:cs="Calibri"/>
+          <w:color w:val="000000"/>
+          <w:lang w:eastAsia="en-GB"/>
+        </w:rPr>
+        <w:t xml:space="preserve">Viewing of current project. </w:t>
+      </w:r>
+    </w:p>
+    <w:p>
+      <w:pPr>
+        <w:spacing w:after="0" w:line="240" w:lineRule="auto"/>
+        <w:rPr>
+          <w:rFonts w:ascii="Calibri" w:eastAsia="Times New Roman" w:hAnsi="Calibri" w:cs="Calibri"/>
+          <w:color w:val="000000"/>
+          <w:lang w:eastAsia="en-GB"/>
+        </w:rPr>
+      </w:pPr>
+      <w:r>
+        <w:rPr>
+          <w:rFonts w:ascii="Calibri" w:eastAsia="Times New Roman" w:hAnsi="Calibri" w:cs="Calibri"/>
+          <w:color w:val="000000"/>
+          <w:lang w:eastAsia="en-GB"/>
+        </w:rPr>
+        <w:tab/>
+      </w:r>
+      <w:r>
+        <w:rPr>
+          <w:rFonts w:ascii="Calibri" w:eastAsia="Times New Roman" w:hAnsi="Calibri" w:cs="Calibri"/>
+          <w:color w:val="000000"/>
+          <w:lang w:eastAsia="en-GB"/>
+        </w:rPr>
+        <w:tab/>
+      </w:r>
+      <w:r>
+        <w:rPr>
+          <w:rFonts w:ascii="Calibri" w:eastAsia="Times New Roman" w:hAnsi="Calibri" w:cs="Calibri"/>
+          <w:color w:val="000000"/>
+          <w:lang w:eastAsia="en-GB"/>
+        </w:rPr>
+        <w:tab/>
+        <w:t>Task Check-ups</w:t>
+      </w:r>
+    </w:p>
+    <w:p>
+      <w:pPr>
+        <w:spacing w:after="0" w:line="240" w:lineRule="auto"/>
+        <w:rPr>
+          <w:rFonts w:ascii="Calibri" w:eastAsia="Times New Roman" w:hAnsi="Calibri" w:cs="Calibri"/>
+          <w:color w:val="000000"/>
+          <w:lang w:eastAsia="en-GB"/>
+        </w:rPr>
+      </w:pPr>
+      <w:r>
+        <w:rPr>
+          <w:rFonts w:ascii="Calibri" w:eastAsia="Times New Roman" w:hAnsi="Calibri" w:cs="Calibri"/>
+          <w:color w:val="000000"/>
+          <w:lang w:eastAsia="en-GB"/>
+        </w:rPr>
+        <w:tab/>
+      </w:r>
+      <w:r>
+        <w:rPr>
+          <w:rFonts w:ascii="Calibri" w:eastAsia="Times New Roman" w:hAnsi="Calibri" w:cs="Calibri"/>
+          <w:color w:val="000000"/>
+          <w:lang w:eastAsia="en-GB"/>
+        </w:rPr>
+        <w:tab/>
+      </w:r>
+      <w:r>
+        <w:rPr>
+          <w:rFonts w:ascii="Calibri" w:eastAsia="Times New Roman" w:hAnsi="Calibri" w:cs="Calibri"/>
+          <w:color w:val="000000"/>
+          <w:lang w:eastAsia="en-GB"/>
+        </w:rPr>
+        <w:tab/>
+        <w:t>Task allocation</w:t>
+      </w:r>
+    </w:p>
+    <w:p>
+      <w:pPr>
+        <w:spacing w:after="0" w:line="240" w:lineRule="auto"/>
+        <w:rPr>
+          <w:rFonts w:ascii="Calibri" w:eastAsia="Times New Roman" w:hAnsi="Calibri" w:cs="Calibri"/>
+          <w:color w:val="000000"/>
+          <w:lang w:eastAsia="en-GB"/>
+        </w:rPr>
+      </w:pPr>
+    </w:p>
+    <w:p>
+      <w:pPr>
+        <w:pStyle w:val="Heading1"/>
+      </w:pPr>
+      <w:r>
+        <w:t xml:space="preserve">Minutes: </w:t>
+      </w:r>
+    </w:p>
+    <w:p>
+      <w:pPr>
+        <w:rPr>
+          <w:color w:val="70AD47" w:themeColor="accent6"/>
+        </w:rPr>
+      </w:pPr>
+      <w:r>
+        <w:tab/>
+      </w:r>
+      <w:r>
+        <w:rPr>
+          <w:color w:val="70AD47" w:themeColor="accent6"/>
+        </w:rPr>
+        <w:t>We l</w:t>
+      </w:r>
+      <w:r>
+        <w:rPr>
+          <w:color w:val="70AD47" w:themeColor="accent6"/>
+        </w:rPr>
+        <w:t xml:space="preserve">ooked at the game and discussed any changes that are needed. </w:t>
+      </w:r>
+    </w:p>
+    <w:p>
+      <w:pPr>
+        <w:rPr>
+          <w:color w:val="70AD47" w:themeColor="accent6"/>
+        </w:rPr>
+      </w:pPr>
+      <w:r>
+        <w:rPr>
+          <w:color w:val="70AD47" w:themeColor="accent6"/>
+        </w:rPr>
+        <w:tab/>
+        <w:t xml:space="preserve">Lighting and sound </w:t>
+      </w:r>
+      <w:proofErr w:type="gramStart"/>
+      <w:r>
+        <w:rPr>
+          <w:color w:val="70AD47" w:themeColor="accent6"/>
+        </w:rPr>
+        <w:t>is</w:t>
+      </w:r>
+      <w:proofErr w:type="gramEnd"/>
+      <w:r>
+        <w:rPr>
+          <w:color w:val="70AD47" w:themeColor="accent6"/>
+        </w:rPr>
+        <w:t xml:space="preserve"> good.</w:t>
+      </w:r>
+    </w:p>
+    <w:p>
+      <w:pPr>
+        <w:ind w:firstLine="720"/>
+        <w:rPr>
+          <w:color w:val="70AD47" w:themeColor="accent6"/>
+        </w:rPr>
+      </w:pPr>
+      <w:r>
+        <w:rPr>
+          <w:color w:val="70AD47" w:themeColor="accent6"/>
+        </w:rPr>
+        <w:t>New hallway model is complete and good.</w:t>
+      </w:r>
+    </w:p>
+    <w:p>
+      <w:pPr>
+        <w:ind w:firstLine="720"/>
+        <w:rPr>
+          <w:color w:val="70AD47" w:themeColor="accent6"/>
+        </w:rPr>
+      </w:pPr>
+      <w:r>
+        <w:rPr>
+          <w:color w:val="70AD47" w:themeColor="accent6"/>
+        </w:rPr>
+        <w:t xml:space="preserve">James created a working interactive door. This checks the user is within range and using “E” the door opens and then shuts automatically. </w:t>
+      </w:r>
+    </w:p>
+    <w:p>
+      <w:pPr>
+        <w:ind w:firstLine="720"/>
+        <w:rPr>
+          <w:color w:val="70AD47" w:themeColor="accent6"/>
+        </w:rPr>
+      </w:pPr>
+      <w:r>
+        <w:rPr>
+          <w:color w:val="70AD47" w:themeColor="accent6"/>
+        </w:rPr>
+        <w:t xml:space="preserve">James also created different versions of the door. </w:t>
+      </w:r>
+      <w:proofErr w:type="spellStart"/>
+      <w:r>
+        <w:rPr>
+          <w:color w:val="70AD47" w:themeColor="accent6"/>
+        </w:rPr>
+        <w:t>Ie</w:t>
+      </w:r>
+      <w:proofErr w:type="spellEnd"/>
+      <w:r>
+        <w:rPr>
+          <w:color w:val="70AD47" w:themeColor="accent6"/>
+        </w:rPr>
+        <w:t xml:space="preserve"> some that open only half way and slam shut.</w:t>
+      </w:r>
+    </w:p>
+    <w:p>
+      <w:pPr>
+        <w:rPr>
+          <w:color w:val="FF0000"/>
+        </w:rPr>
+      </w:pPr>
+      <w:r>
+        <w:tab/>
+      </w:r>
+      <w:r>
+        <w:rPr>
+          <w:color w:val="FF0000"/>
+        </w:rPr>
+        <w:t>Maze</w:t>
+      </w:r>
+      <w:r>
+        <w:rPr>
+          <w:color w:val="FF0000"/>
+        </w:rPr>
+        <w:t xml:space="preserve"> still</w:t>
+      </w:r>
+      <w:r>
+        <w:rPr>
+          <w:color w:val="FF0000"/>
+        </w:rPr>
+        <w:t xml:space="preserve"> needs to be created. </w:t>
+      </w:r>
+    </w:p>
+    <w:p>
+      <w:pPr>
+        <w:pStyle w:val="Heading1"/>
+      </w:pPr>
+      <w:r>
+        <w:t>Tasks Complete:</w:t>
+      </w:r>
+    </w:p>
+    <w:p>
+      <w:r>
+        <w:tab/>
+        <w:t xml:space="preserve">Dan: Added more lighting. </w:t>
+      </w:r>
+    </w:p>
+    <w:p>
+      <w:r>
+        <w:tab/>
+      </w:r>
+      <w:r>
+        <w:tab/>
+        <w:t xml:space="preserve">Completed the hallway model. </w:t>
+      </w:r>
+    </w:p>
+    <w:p>
+      <w:r>
+        <w:tab/>
+      </w:r>
+      <w:r>
+        <w:tab/>
+        <w:t xml:space="preserve">Added some debug/editing tools. </w:t>
+      </w:r>
+    </w:p>
+    <w:p>
+      <w:r>
+        <w:tab/>
+        <w:t xml:space="preserve">James: </w:t>
+      </w:r>
+    </w:p>
+    <w:p>
+      <w:r>
+        <w:tab/>
+      </w:r>
+      <w:r>
+        <w:tab/>
+        <w:t>Completed more</w:t>
+      </w:r>
+      <w:r>
+        <w:t xml:space="preserve"> vital</w:t>
+      </w:r>
       <w:r>
         <w:t xml:space="preserve"> research</w:t>
       </w:r>
@@ -550,7 +578,7 @@
 </file>
 
 <file path=word/styles.xml><?xml version="1.0" encoding="utf-8"?>
-<w:styles xmlns:mc="http://schemas.openxmlformats.org/markup-compatibility/2006" xmlns:r="http://schemas.openxmlformats.org/officeDocument/2006/relationships" xmlns:w="http://schemas.openxmlformats.org/wordprocessingml/2006/main" xmlns:w14="http://schemas.microsoft.com/office/word/2010/wordml" xmlns:w15="http://schemas.microsoft.com/office/word/2012/wordml" xmlns:w16se="http://schemas.microsoft.com/office/word/2015/wordml/symex" mc:Ignorable="w14 w15 w16se">
+<w:styles xmlns:mc="http://schemas.openxmlformats.org/markup-compatibility/2006" xmlns:r="http://schemas.openxmlformats.org/officeDocument/2006/relationships" xmlns:w="http://schemas.openxmlformats.org/wordprocessingml/2006/main" xmlns:w14="http://schemas.microsoft.com/office/word/2010/wordml" xmlns:w15="http://schemas.microsoft.com/office/word/2012/wordml" xmlns:w16cid="http://schemas.microsoft.com/office/word/2016/wordml/cid" xmlns:w16se="http://schemas.microsoft.com/office/word/2015/wordml/symex" mc:Ignorable="w14 w15 w16se w16cid">
   <w:docDefaults>
     <w:rPrDefault>
       <w:rPr>
@@ -566,7 +594,7 @@
       </w:pPr>
     </w:pPrDefault>
   </w:docDefaults>
-  <w:latentStyles w:defLockedState="0" w:defUIPriority="99" w:defSemiHidden="0" w:defUnhideWhenUsed="0" w:defQFormat="0" w:count="371">
+  <w:latentStyles w:defLockedState="0" w:defUIPriority="99" w:defSemiHidden="0" w:defUnhideWhenUsed="0" w:defQFormat="0" w:count="376">
     <w:lsdException w:name="Normal" w:uiPriority="0" w:qFormat="1"/>
     <w:lsdException w:name="heading 1" w:uiPriority="9" w:qFormat="1"/>
     <w:lsdException w:name="heading 2" w:semiHidden="1" w:uiPriority="9" w:unhideWhenUsed="1" w:qFormat="1"/>
@@ -672,7 +700,6 @@
     <w:lsdException w:name="HTML Sample" w:semiHidden="1" w:unhideWhenUsed="1"/>
     <w:lsdException w:name="HTML Typewriter" w:semiHidden="1" w:unhideWhenUsed="1"/>
     <w:lsdException w:name="HTML Variable" w:semiHidden="1" w:unhideWhenUsed="1"/>
-    <w:lsdException w:name="Normal Table" w:semiHidden="1" w:unhideWhenUsed="1"/>
     <w:lsdException w:name="annotation subject" w:semiHidden="1" w:unhideWhenUsed="1"/>
     <w:lsdException w:name="No List" w:semiHidden="1" w:unhideWhenUsed="1"/>
     <w:lsdException w:name="Outline List 1" w:semiHidden="1" w:unhideWhenUsed="1"/>
@@ -715,11 +742,8 @@
     <w:lsdException w:name="Table Contemporary" w:semiHidden="1" w:unhideWhenUsed="1"/>
     <w:lsdException w:name="Table Elegant" w:semiHidden="1" w:unhideWhenUsed="1"/>
     <w:lsdException w:name="Table Professional" w:semiHidden="1" w:unhideWhenUsed="1"/>
-    <w:lsdException w:name="Table Subtle 1" w:semiHidden="1" w:unhideWhenUsed="1"/>
     <w:lsdException w:name="Table Subtle 2" w:semiHidden="1" w:unhideWhenUsed="1"/>
     <w:lsdException w:name="Table Web 1" w:semiHidden="1" w:unhideWhenUsed="1"/>
-    <w:lsdException w:name="Table Web 2" w:semiHidden="1" w:unhideWhenUsed="1"/>
-    <w:lsdException w:name="Table Web 3" w:semiHidden="1" w:unhideWhenUsed="1"/>
     <w:lsdException w:name="Balloon Text" w:semiHidden="1" w:unhideWhenUsed="1"/>
     <w:lsdException w:name="Table Grid" w:uiPriority="39"/>
     <w:lsdException w:name="Table Theme" w:semiHidden="1" w:unhideWhenUsed="1"/>
@@ -938,6 +962,11 @@
     <w:lsdException w:name="List Table 5 Dark Accent 6" w:uiPriority="50"/>
     <w:lsdException w:name="List Table 6 Colorful Accent 6" w:uiPriority="51"/>
     <w:lsdException w:name="List Table 7 Colorful Accent 6" w:uiPriority="52"/>
+    <w:lsdException w:name="Mention" w:semiHidden="1" w:unhideWhenUsed="1"/>
+    <w:lsdException w:name="Smart Hyperlink" w:semiHidden="1" w:unhideWhenUsed="1"/>
+    <w:lsdException w:name="Hashtag" w:semiHidden="1" w:unhideWhenUsed="1"/>
+    <w:lsdException w:name="Unresolved Mention" w:semiHidden="1" w:unhideWhenUsed="1"/>
+    <w:lsdException w:name="Smart Link" w:semiHidden="1" w:unhideWhenUsed="1"/>
   </w:latentStyles>
   <w:style w:type="paragraph" w:default="1" w:styleId="Normal">
     <w:name w:val="Normal"/>

</xml_diff>